<commit_message>
Emplementação da nova tabela em andamento
</commit_message>
<xml_diff>
--- a/_utilitarios/Documentação do softwares.docx
+++ b/_utilitarios/Documentação do softwares.docx
@@ -3,396 +3,6 @@
 <w:document xmlns:wpc="http://schemas.microsoft.com/office/word/2010/wordprocessingCanvas" xmlns:mc="http://schemas.openxmlformats.org/markup-compatibility/2006" xmlns:o="urn:schemas-microsoft-com:office:office" xmlns:r="http://schemas.openxmlformats.org/officeDocument/2006/relationships" xmlns:m="http://schemas.openxmlformats.org/officeDocument/2006/math" xmlns:v="urn:schemas-microsoft-com:vml" xmlns:wp14="http://schemas.microsoft.com/office/word/2010/wordprocessingDrawing" xmlns:wp="http://schemas.openxmlformats.org/drawingml/2006/wordprocessingDrawing" xmlns:w="http://schemas.openxmlformats.org/wordprocessingml/2006/main" xmlns:w14="http://schemas.microsoft.com/office/word/2010/wordml" xmlns:w10="urn:schemas-microsoft-com:office:word" xmlns:w15="http://schemas.microsoft.com/office/word/2012/wordml" xmlns:wpg="http://schemas.microsoft.com/office/word/2010/wordprocessingGroup" xmlns:wpi="http://schemas.microsoft.com/office/word/2010/wordprocessingInk" xmlns:wne="http://schemas.microsoft.com/office/word/2006/wordml" xmlns:wps="http://schemas.microsoft.com/office/word/2010/wordprocessingShape" xmlns:wpsCustomData="http://www.wps.cn/officeDocument/2013/wpsCustomData" mc:Ignorable="w14 w15 wp14">
   <w:background w:color="FFFFFF"/>
   <w:body>
-    <w:p>
-      <w:pPr>
-        <w:pStyle w:val="2"/>
-        <w:keepNext w:val="0"/>
-        <w:keepLines w:val="0"/>
-        <w:widowControl/>
-        <w:suppressLineNumbers w:val="0"/>
-        <w:pBdr>
-          <w:top w:val="none" w:color="E1E1E1" w:sz="0" w:space="0"/>
-          <w:left w:val="none" w:color="E1E1E1" w:sz="0" w:space="0"/>
-          <w:bottom w:val="none" w:color="E1E1E1" w:sz="0" w:space="0"/>
-          <w:right w:val="none" w:color="E1E1E1" w:sz="0" w:space="0"/>
-        </w:pBdr>
-        <w:shd w:val="clear" w:fill="FFFFFF"/>
-        <w:spacing w:before="210" w:beforeAutospacing="0" w:after="150" w:afterAutospacing="0" w:line="210" w:lineRule="atLeast"/>
-        <w:ind w:left="0" w:right="0" w:firstLine="0"/>
-        <w:jc w:val="center"/>
-        <w:textAlignment w:val="baseline"/>
-        <w:rPr>
-          <w:rFonts w:hint="default" w:ascii="Open Sans" w:hAnsi="Open Sans" w:eastAsia="Open Sans" w:cs="Open Sans"/>
-          <w:b/>
-          <w:i w:val="0"/>
-          <w:caps w:val="0"/>
-          <w:color w:val="222222"/>
-          <w:spacing w:val="0"/>
-          <w:sz w:val="42"/>
-          <w:szCs w:val="42"/>
-          <w:shd w:val="clear" w:fill="FFFFFF"/>
-          <w:vertAlign w:val="baseline"/>
-        </w:rPr>
-      </w:pPr>
-      <w:r>
-        <w:rPr>
-          <w:rFonts w:hint="default" w:ascii="Open Sans" w:hAnsi="Open Sans" w:eastAsia="Open Sans" w:cs="Open Sans"/>
-          <w:b/>
-          <w:i w:val="0"/>
-          <w:caps w:val="0"/>
-          <w:color w:val="222222"/>
-          <w:spacing w:val="0"/>
-          <w:sz w:val="42"/>
-          <w:szCs w:val="42"/>
-          <w:shd w:val="clear" w:fill="FFFFFF"/>
-          <w:vertAlign w:val="baseline"/>
-        </w:rPr>
-        <w:t>Sumario</w:t>
-      </w:r>
-      <w:bookmarkStart w:id="1" w:name="_GoBack"/>
-      <w:bookmarkEnd w:id="1"/>
-    </w:p>
-    <w:p>
-      <w:pPr>
-        <w:pStyle w:val="2"/>
-        <w:keepNext w:val="0"/>
-        <w:keepLines w:val="0"/>
-        <w:widowControl/>
-        <w:suppressLineNumbers w:val="0"/>
-        <w:pBdr>
-          <w:top w:val="none" w:color="E1E1E1" w:sz="0" w:space="0"/>
-          <w:left w:val="none" w:color="E1E1E1" w:sz="0" w:space="0"/>
-          <w:bottom w:val="none" w:color="E1E1E1" w:sz="0" w:space="0"/>
-          <w:right w:val="none" w:color="E1E1E1" w:sz="0" w:space="0"/>
-        </w:pBdr>
-        <w:shd w:val="clear" w:fill="FFFFFF"/>
-        <w:spacing w:before="210" w:beforeAutospacing="0" w:after="150" w:afterAutospacing="0" w:line="210" w:lineRule="atLeast"/>
-        <w:ind w:left="0" w:right="0" w:firstLine="0"/>
-        <w:textAlignment w:val="baseline"/>
-        <w:rPr>
-          <w:rFonts w:hint="default" w:ascii="Open Sans" w:hAnsi="Open Sans" w:eastAsia="Open Sans" w:cs="Open Sans"/>
-          <w:b/>
-          <w:i w:val="0"/>
-          <w:caps w:val="0"/>
-          <w:color w:val="222222"/>
-          <w:spacing w:val="0"/>
-          <w:sz w:val="42"/>
-          <w:szCs w:val="42"/>
-          <w:shd w:val="clear" w:fill="FFFFFF"/>
-          <w:vertAlign w:val="baseline"/>
-        </w:rPr>
-      </w:pPr>
-    </w:p>
-    <w:p>
-      <w:pPr>
-        <w:pStyle w:val="2"/>
-        <w:keepNext w:val="0"/>
-        <w:keepLines w:val="0"/>
-        <w:widowControl/>
-        <w:suppressLineNumbers w:val="0"/>
-        <w:pBdr>
-          <w:top w:val="none" w:color="E1E1E1" w:sz="0" w:space="0"/>
-          <w:left w:val="none" w:color="E1E1E1" w:sz="0" w:space="0"/>
-          <w:bottom w:val="none" w:color="E1E1E1" w:sz="0" w:space="0"/>
-          <w:right w:val="none" w:color="E1E1E1" w:sz="0" w:space="0"/>
-        </w:pBdr>
-        <w:shd w:val="clear" w:fill="FFFFFF"/>
-        <w:spacing w:before="210" w:beforeAutospacing="0" w:after="150" w:afterAutospacing="0" w:line="210" w:lineRule="atLeast"/>
-        <w:ind w:left="0" w:right="0" w:firstLine="0"/>
-        <w:textAlignment w:val="baseline"/>
-        <w:rPr>
-          <w:rFonts w:hint="default" w:ascii="Open Sans" w:hAnsi="Open Sans" w:eastAsia="Open Sans" w:cs="Open Sans"/>
-          <w:b/>
-          <w:i w:val="0"/>
-          <w:caps w:val="0"/>
-          <w:color w:val="222222"/>
-          <w:spacing w:val="0"/>
-          <w:sz w:val="42"/>
-          <w:szCs w:val="42"/>
-          <w:shd w:val="clear" w:fill="FFFFFF"/>
-          <w:vertAlign w:val="baseline"/>
-        </w:rPr>
-      </w:pPr>
-    </w:p>
-    <w:p>
-      <w:pPr>
-        <w:pStyle w:val="2"/>
-        <w:keepNext w:val="0"/>
-        <w:keepLines w:val="0"/>
-        <w:widowControl/>
-        <w:suppressLineNumbers w:val="0"/>
-        <w:pBdr>
-          <w:top w:val="none" w:color="E1E1E1" w:sz="0" w:space="0"/>
-          <w:left w:val="none" w:color="E1E1E1" w:sz="0" w:space="0"/>
-          <w:bottom w:val="none" w:color="E1E1E1" w:sz="0" w:space="0"/>
-          <w:right w:val="none" w:color="E1E1E1" w:sz="0" w:space="0"/>
-        </w:pBdr>
-        <w:shd w:val="clear" w:fill="FFFFFF"/>
-        <w:spacing w:before="210" w:beforeAutospacing="0" w:after="150" w:afterAutospacing="0" w:line="210" w:lineRule="atLeast"/>
-        <w:ind w:left="0" w:right="0" w:firstLine="0"/>
-        <w:textAlignment w:val="baseline"/>
-        <w:rPr>
-          <w:rFonts w:hint="default" w:ascii="Open Sans" w:hAnsi="Open Sans" w:eastAsia="Open Sans" w:cs="Open Sans"/>
-          <w:b/>
-          <w:i w:val="0"/>
-          <w:caps w:val="0"/>
-          <w:color w:val="222222"/>
-          <w:spacing w:val="0"/>
-          <w:sz w:val="42"/>
-          <w:szCs w:val="42"/>
-          <w:shd w:val="clear" w:fill="FFFFFF"/>
-          <w:vertAlign w:val="baseline"/>
-        </w:rPr>
-      </w:pPr>
-    </w:p>
-    <w:p>
-      <w:pPr>
-        <w:pStyle w:val="2"/>
-        <w:keepNext w:val="0"/>
-        <w:keepLines w:val="0"/>
-        <w:widowControl/>
-        <w:suppressLineNumbers w:val="0"/>
-        <w:pBdr>
-          <w:top w:val="none" w:color="E1E1E1" w:sz="0" w:space="0"/>
-          <w:left w:val="none" w:color="E1E1E1" w:sz="0" w:space="0"/>
-          <w:bottom w:val="none" w:color="E1E1E1" w:sz="0" w:space="0"/>
-          <w:right w:val="none" w:color="E1E1E1" w:sz="0" w:space="0"/>
-        </w:pBdr>
-        <w:shd w:val="clear" w:fill="FFFFFF"/>
-        <w:spacing w:before="210" w:beforeAutospacing="0" w:after="150" w:afterAutospacing="0" w:line="210" w:lineRule="atLeast"/>
-        <w:ind w:left="0" w:right="0" w:firstLine="0"/>
-        <w:textAlignment w:val="baseline"/>
-        <w:rPr>
-          <w:rFonts w:hint="default" w:ascii="Open Sans" w:hAnsi="Open Sans" w:eastAsia="Open Sans" w:cs="Open Sans"/>
-          <w:b/>
-          <w:i w:val="0"/>
-          <w:caps w:val="0"/>
-          <w:color w:val="222222"/>
-          <w:spacing w:val="0"/>
-          <w:sz w:val="42"/>
-          <w:szCs w:val="42"/>
-          <w:shd w:val="clear" w:fill="FFFFFF"/>
-          <w:vertAlign w:val="baseline"/>
-        </w:rPr>
-      </w:pPr>
-    </w:p>
-    <w:p>
-      <w:pPr>
-        <w:pStyle w:val="2"/>
-        <w:keepNext w:val="0"/>
-        <w:keepLines w:val="0"/>
-        <w:widowControl/>
-        <w:suppressLineNumbers w:val="0"/>
-        <w:pBdr>
-          <w:top w:val="none" w:color="E1E1E1" w:sz="0" w:space="0"/>
-          <w:left w:val="none" w:color="E1E1E1" w:sz="0" w:space="0"/>
-          <w:bottom w:val="none" w:color="E1E1E1" w:sz="0" w:space="0"/>
-          <w:right w:val="none" w:color="E1E1E1" w:sz="0" w:space="0"/>
-        </w:pBdr>
-        <w:shd w:val="clear" w:fill="FFFFFF"/>
-        <w:spacing w:before="210" w:beforeAutospacing="0" w:after="150" w:afterAutospacing="0" w:line="210" w:lineRule="atLeast"/>
-        <w:ind w:left="0" w:right="0" w:firstLine="0"/>
-        <w:textAlignment w:val="baseline"/>
-        <w:rPr>
-          <w:rFonts w:hint="default" w:ascii="Open Sans" w:hAnsi="Open Sans" w:eastAsia="Open Sans" w:cs="Open Sans"/>
-          <w:b/>
-          <w:i w:val="0"/>
-          <w:caps w:val="0"/>
-          <w:color w:val="222222"/>
-          <w:spacing w:val="0"/>
-          <w:sz w:val="42"/>
-          <w:szCs w:val="42"/>
-          <w:shd w:val="clear" w:fill="FFFFFF"/>
-          <w:vertAlign w:val="baseline"/>
-        </w:rPr>
-      </w:pPr>
-    </w:p>
-    <w:p>
-      <w:pPr>
-        <w:pStyle w:val="2"/>
-        <w:keepNext w:val="0"/>
-        <w:keepLines w:val="0"/>
-        <w:widowControl/>
-        <w:suppressLineNumbers w:val="0"/>
-        <w:pBdr>
-          <w:top w:val="none" w:color="E1E1E1" w:sz="0" w:space="0"/>
-          <w:left w:val="none" w:color="E1E1E1" w:sz="0" w:space="0"/>
-          <w:bottom w:val="none" w:color="E1E1E1" w:sz="0" w:space="0"/>
-          <w:right w:val="none" w:color="E1E1E1" w:sz="0" w:space="0"/>
-        </w:pBdr>
-        <w:shd w:val="clear" w:fill="FFFFFF"/>
-        <w:spacing w:before="210" w:beforeAutospacing="0" w:after="150" w:afterAutospacing="0" w:line="210" w:lineRule="atLeast"/>
-        <w:ind w:left="0" w:right="0" w:firstLine="0"/>
-        <w:textAlignment w:val="baseline"/>
-        <w:rPr>
-          <w:rFonts w:hint="default" w:ascii="Open Sans" w:hAnsi="Open Sans" w:eastAsia="Open Sans" w:cs="Open Sans"/>
-          <w:b/>
-          <w:i w:val="0"/>
-          <w:caps w:val="0"/>
-          <w:color w:val="222222"/>
-          <w:spacing w:val="0"/>
-          <w:sz w:val="42"/>
-          <w:szCs w:val="42"/>
-          <w:shd w:val="clear" w:fill="FFFFFF"/>
-          <w:vertAlign w:val="baseline"/>
-        </w:rPr>
-      </w:pPr>
-    </w:p>
-    <w:p>
-      <w:pPr>
-        <w:pStyle w:val="2"/>
-        <w:keepNext w:val="0"/>
-        <w:keepLines w:val="0"/>
-        <w:widowControl/>
-        <w:suppressLineNumbers w:val="0"/>
-        <w:pBdr>
-          <w:top w:val="none" w:color="E1E1E1" w:sz="0" w:space="0"/>
-          <w:left w:val="none" w:color="E1E1E1" w:sz="0" w:space="0"/>
-          <w:bottom w:val="none" w:color="E1E1E1" w:sz="0" w:space="0"/>
-          <w:right w:val="none" w:color="E1E1E1" w:sz="0" w:space="0"/>
-        </w:pBdr>
-        <w:shd w:val="clear" w:fill="FFFFFF"/>
-        <w:spacing w:before="210" w:beforeAutospacing="0" w:after="150" w:afterAutospacing="0" w:line="210" w:lineRule="atLeast"/>
-        <w:ind w:left="0" w:right="0" w:firstLine="0"/>
-        <w:textAlignment w:val="baseline"/>
-        <w:rPr>
-          <w:rFonts w:hint="default" w:ascii="Open Sans" w:hAnsi="Open Sans" w:eastAsia="Open Sans" w:cs="Open Sans"/>
-          <w:b/>
-          <w:i w:val="0"/>
-          <w:caps w:val="0"/>
-          <w:color w:val="222222"/>
-          <w:spacing w:val="0"/>
-          <w:sz w:val="42"/>
-          <w:szCs w:val="42"/>
-          <w:shd w:val="clear" w:fill="FFFFFF"/>
-          <w:vertAlign w:val="baseline"/>
-        </w:rPr>
-      </w:pPr>
-    </w:p>
-    <w:p>
-      <w:pPr>
-        <w:pStyle w:val="2"/>
-        <w:keepNext w:val="0"/>
-        <w:keepLines w:val="0"/>
-        <w:widowControl/>
-        <w:suppressLineNumbers w:val="0"/>
-        <w:pBdr>
-          <w:top w:val="none" w:color="E1E1E1" w:sz="0" w:space="0"/>
-          <w:left w:val="none" w:color="E1E1E1" w:sz="0" w:space="0"/>
-          <w:bottom w:val="none" w:color="E1E1E1" w:sz="0" w:space="0"/>
-          <w:right w:val="none" w:color="E1E1E1" w:sz="0" w:space="0"/>
-        </w:pBdr>
-        <w:shd w:val="clear" w:fill="FFFFFF"/>
-        <w:spacing w:before="210" w:beforeAutospacing="0" w:after="150" w:afterAutospacing="0" w:line="210" w:lineRule="atLeast"/>
-        <w:ind w:left="0" w:right="0" w:firstLine="0"/>
-        <w:textAlignment w:val="baseline"/>
-        <w:rPr>
-          <w:rFonts w:hint="default" w:ascii="Open Sans" w:hAnsi="Open Sans" w:eastAsia="Open Sans" w:cs="Open Sans"/>
-          <w:b/>
-          <w:i w:val="0"/>
-          <w:caps w:val="0"/>
-          <w:color w:val="222222"/>
-          <w:spacing w:val="0"/>
-          <w:sz w:val="42"/>
-          <w:szCs w:val="42"/>
-          <w:shd w:val="clear" w:fill="FFFFFF"/>
-          <w:vertAlign w:val="baseline"/>
-        </w:rPr>
-      </w:pPr>
-    </w:p>
-    <w:p>
-      <w:pPr>
-        <w:pStyle w:val="2"/>
-        <w:keepNext w:val="0"/>
-        <w:keepLines w:val="0"/>
-        <w:widowControl/>
-        <w:suppressLineNumbers w:val="0"/>
-        <w:pBdr>
-          <w:top w:val="none" w:color="E1E1E1" w:sz="0" w:space="0"/>
-          <w:left w:val="none" w:color="E1E1E1" w:sz="0" w:space="0"/>
-          <w:bottom w:val="none" w:color="E1E1E1" w:sz="0" w:space="0"/>
-          <w:right w:val="none" w:color="E1E1E1" w:sz="0" w:space="0"/>
-        </w:pBdr>
-        <w:shd w:val="clear" w:fill="FFFFFF"/>
-        <w:spacing w:before="210" w:beforeAutospacing="0" w:after="150" w:afterAutospacing="0" w:line="210" w:lineRule="atLeast"/>
-        <w:ind w:left="0" w:right="0" w:firstLine="0"/>
-        <w:textAlignment w:val="baseline"/>
-        <w:rPr>
-          <w:rFonts w:hint="default" w:ascii="Open Sans" w:hAnsi="Open Sans" w:eastAsia="Open Sans" w:cs="Open Sans"/>
-          <w:b/>
-          <w:i w:val="0"/>
-          <w:caps w:val="0"/>
-          <w:color w:val="222222"/>
-          <w:spacing w:val="0"/>
-          <w:sz w:val="42"/>
-          <w:szCs w:val="42"/>
-          <w:shd w:val="clear" w:fill="FFFFFF"/>
-          <w:vertAlign w:val="baseline"/>
-        </w:rPr>
-      </w:pPr>
-    </w:p>
-    <w:p>
-      <w:pPr>
-        <w:pStyle w:val="2"/>
-        <w:keepNext w:val="0"/>
-        <w:keepLines w:val="0"/>
-        <w:widowControl/>
-        <w:suppressLineNumbers w:val="0"/>
-        <w:pBdr>
-          <w:top w:val="none" w:color="E1E1E1" w:sz="0" w:space="0"/>
-          <w:left w:val="none" w:color="E1E1E1" w:sz="0" w:space="0"/>
-          <w:bottom w:val="none" w:color="E1E1E1" w:sz="0" w:space="0"/>
-          <w:right w:val="none" w:color="E1E1E1" w:sz="0" w:space="0"/>
-        </w:pBdr>
-        <w:shd w:val="clear" w:fill="FFFFFF"/>
-        <w:spacing w:before="210" w:beforeAutospacing="0" w:after="150" w:afterAutospacing="0" w:line="210" w:lineRule="atLeast"/>
-        <w:ind w:left="0" w:right="0" w:firstLine="0"/>
-        <w:textAlignment w:val="baseline"/>
-        <w:rPr>
-          <w:rFonts w:hint="default" w:ascii="Open Sans" w:hAnsi="Open Sans" w:eastAsia="Open Sans" w:cs="Open Sans"/>
-          <w:b/>
-          <w:i w:val="0"/>
-          <w:caps w:val="0"/>
-          <w:color w:val="222222"/>
-          <w:spacing w:val="0"/>
-          <w:sz w:val="42"/>
-          <w:szCs w:val="42"/>
-          <w:shd w:val="clear" w:fill="FFFFFF"/>
-          <w:vertAlign w:val="baseline"/>
-        </w:rPr>
-      </w:pPr>
-    </w:p>
-    <w:p>
-      <w:pPr>
-        <w:pStyle w:val="2"/>
-        <w:keepNext w:val="0"/>
-        <w:keepLines w:val="0"/>
-        <w:widowControl/>
-        <w:suppressLineNumbers w:val="0"/>
-        <w:pBdr>
-          <w:top w:val="none" w:color="E1E1E1" w:sz="0" w:space="0"/>
-          <w:left w:val="none" w:color="E1E1E1" w:sz="0" w:space="0"/>
-          <w:bottom w:val="none" w:color="E1E1E1" w:sz="0" w:space="0"/>
-          <w:right w:val="none" w:color="E1E1E1" w:sz="0" w:space="0"/>
-        </w:pBdr>
-        <w:shd w:val="clear" w:fill="FFFFFF"/>
-        <w:spacing w:before="210" w:beforeAutospacing="0" w:after="150" w:afterAutospacing="0" w:line="210" w:lineRule="atLeast"/>
-        <w:ind w:left="0" w:right="0" w:firstLine="0"/>
-        <w:textAlignment w:val="baseline"/>
-        <w:rPr>
-          <w:rFonts w:hint="default" w:ascii="Open Sans" w:hAnsi="Open Sans" w:eastAsia="Open Sans" w:cs="Open Sans"/>
-          <w:b/>
-          <w:i w:val="0"/>
-          <w:caps w:val="0"/>
-          <w:color w:val="222222"/>
-          <w:spacing w:val="0"/>
-          <w:sz w:val="42"/>
-          <w:szCs w:val="42"/>
-          <w:shd w:val="clear" w:fill="FFFFFF"/>
-          <w:vertAlign w:val="baseline"/>
-        </w:rPr>
-      </w:pPr>
-    </w:p>
     <w:p>
       <w:pPr>
         <w:pStyle w:val="2"/>
@@ -555,6 +165,8 @@
         </w:rPr>
         <w:t>A estrutura MVC funciona da seguinte maneira:</w:t>
       </w:r>
+      <w:bookmarkStart w:id="0" w:name="_GoBack"/>
+      <w:bookmarkEnd w:id="0"/>
     </w:p>
     <w:p>
       <w:pPr>
@@ -579,7 +191,6 @@
         <w:ind w:left="300" w:right="0" w:firstLine="0"/>
         <w:textAlignment w:val="baseline"/>
       </w:pPr>
-      <w:bookmarkStart w:id="0" w:name="_Ref1781742908"/>
       <w:r>
         <w:rPr>
           <w:rStyle w:val="6"/>
@@ -722,7 +333,6 @@
         </w:rPr>
         <w:t>), tratar das regras de negócios, da lógica e das funções. Apesar de fazer isso tudo, o Model não apresenta nada na tela e não executa nada por si. Normalmente, um View requisita que determinado Model execute uma ação e a mesma é executada dentro do View.</w:t>
       </w:r>
-      <w:bookmarkEnd w:id="0"/>
     </w:p>
     <w:p>
       <w:pPr>

</xml_diff>